<commit_message>
feat/ Create a procedure that prints a report with at least one business rule, which contains functions, inner Join, order by, sum or coun
</commit_message>
<xml_diff>
--- a/Documentação print e comprovação.docx
+++ b/Documentação print e comprovação.docx
@@ -192,7 +192,15 @@
       </w:r>
       <w:proofErr w:type="spellEnd"/>
       <w:r>
-        <w:t xml:space="preserve"> com cursor para pelo uma consulta no banco de dados com um Join</w:t>
+        <w:t xml:space="preserve"> com cursor para </w:t>
+      </w:r>
+      <w:proofErr w:type="gramStart"/>
+      <w:r>
+        <w:t>pelo</w:t>
+      </w:r>
+      <w:proofErr w:type="gramEnd"/>
+      <w:r>
+        <w:t xml:space="preserve"> uma consulta no banco de dados com um Join</w:t>
       </w:r>
     </w:p>
     <w:p>
@@ -263,18 +271,37 @@
     <w:p/>
     <w:p/>
     <w:p/>
-    <w:p/>
-    <w:p/>
-    <w:p/>
-    <w:p/>
-    <w:p/>
-    <w:p/>
-    <w:p/>
-    <w:p/>
-    <w:p/>
-    <w:p>
-      <w:r>
-        <w:t>Procedures Criação e Inserção de dados</w:t>
+    <w:p>
+      <w:r>
+        <w:lastRenderedPageBreak/>
+        <w:t xml:space="preserve">Criar uma procedure que imprima um relatório com pelo menos uma regra de negócio, que contenha funções, </w:t>
+      </w:r>
+      <w:proofErr w:type="spellStart"/>
+      <w:r>
+        <w:t>inner</w:t>
+      </w:r>
+      <w:proofErr w:type="spellEnd"/>
+      <w:r>
+        <w:t xml:space="preserve"> Join, </w:t>
+      </w:r>
+      <w:proofErr w:type="spellStart"/>
+      <w:r>
+        <w:t>order</w:t>
+      </w:r>
+      <w:proofErr w:type="spellEnd"/>
+      <w:r>
+        <w:t xml:space="preserve"> </w:t>
+      </w:r>
+      <w:proofErr w:type="spellStart"/>
+      <w:r>
+        <w:t>by</w:t>
+      </w:r>
+      <w:proofErr w:type="spellEnd"/>
+      <w:r>
+        <w:t xml:space="preserve">, sum ou </w:t>
+      </w:r>
+      <w:r>
+        <w:t>Count</w:t>
       </w:r>
     </w:p>
     <w:p>
@@ -283,9 +310,80 @@
           <w:noProof/>
         </w:rPr>
         <w:drawing>
-          <wp:inline distT="0" distB="0" distL="0" distR="0" wp14:anchorId="7E1C102A" wp14:editId="7126C059">
+          <wp:inline distT="0" distB="0" distL="0" distR="0" wp14:anchorId="06B7C32C" wp14:editId="6E9E44DE">
+            <wp:extent cx="4997302" cy="3321349"/>
+            <wp:effectExtent l="0" t="0" r="0" b="0"/>
+            <wp:docPr id="1119413140" name="Imagem 1" descr="Interface gráfica do usuário, Texto, Aplicativo&#10;&#10;Descrição gerada automaticamente"/>
+            <wp:cNvGraphicFramePr>
+              <a:graphicFrameLocks xmlns:a="http://schemas.openxmlformats.org/drawingml/2006/main" noChangeAspect="1"/>
+            </wp:cNvGraphicFramePr>
+            <a:graphic xmlns:a="http://schemas.openxmlformats.org/drawingml/2006/main">
+              <a:graphicData uri="http://schemas.openxmlformats.org/drawingml/2006/picture">
+                <pic:pic xmlns:pic="http://schemas.openxmlformats.org/drawingml/2006/picture">
+                  <pic:nvPicPr>
+                    <pic:cNvPr id="1119413140" name="Imagem 1" descr="Interface gráfica do usuário, Texto, Aplicativo&#10;&#10;Descrição gerada automaticamente"/>
+                    <pic:cNvPicPr/>
+                  </pic:nvPicPr>
+                  <pic:blipFill>
+                    <a:blip r:embed="rId8"/>
+                    <a:stretch>
+                      <a:fillRect/>
+                    </a:stretch>
+                  </pic:blipFill>
+                  <pic:spPr>
+                    <a:xfrm>
+                      <a:off x="0" y="0"/>
+                      <a:ext cx="5003553" cy="3325503"/>
+                    </a:xfrm>
+                    <a:prstGeom prst="rect">
+                      <a:avLst/>
+                    </a:prstGeom>
+                  </pic:spPr>
+                </pic:pic>
+              </a:graphicData>
+            </a:graphic>
+          </wp:inline>
+        </w:drawing>
+      </w:r>
+    </w:p>
+    <w:p>
+      <w:r>
+        <w:t xml:space="preserve">Procedures </w:t>
+      </w:r>
+      <w:proofErr w:type="spellStart"/>
+      <w:r>
+        <w:t>procedures</w:t>
+      </w:r>
+      <w:proofErr w:type="spellEnd"/>
+      <w:r>
+        <w:t xml:space="preserve"> para a realização de </w:t>
+      </w:r>
+      <w:proofErr w:type="spellStart"/>
+      <w:r>
+        <w:t>Insert</w:t>
+      </w:r>
+      <w:proofErr w:type="spellEnd"/>
+      <w:r>
+        <w:t>, update e delete</w:t>
+      </w:r>
+    </w:p>
+    <w:p>
+      <w:r>
+        <w:rPr>
+          <w:noProof/>
+        </w:rPr>
+        <w:drawing>
+          <wp:anchor distT="0" distB="0" distL="114300" distR="114300" simplePos="0" relativeHeight="251660288" behindDoc="0" locked="0" layoutInCell="1" allowOverlap="1" wp14:anchorId="7E1C102A" wp14:editId="1506351E">
+            <wp:simplePos x="0" y="0"/>
+            <wp:positionH relativeFrom="margin">
+              <wp:posOffset>-27881</wp:posOffset>
+            </wp:positionH>
+            <wp:positionV relativeFrom="paragraph">
+              <wp:posOffset>150333</wp:posOffset>
+            </wp:positionV>
             <wp:extent cx="5248275" cy="3476625"/>
             <wp:effectExtent l="0" t="0" r="9525" b="9525"/>
+            <wp:wrapSquare wrapText="bothSides"/>
             <wp:docPr id="1695918473" name="Imagem 1" descr="Interface gráfica do usuário, Texto, Aplicativo, Email&#10;&#10;Descrição gerada automaticamente"/>
             <wp:cNvGraphicFramePr>
               <a:graphicFrameLocks xmlns:a="http://schemas.openxmlformats.org/drawingml/2006/main" noChangeAspect="1"/>
@@ -298,7 +396,13 @@
                     <pic:cNvPicPr/>
                   </pic:nvPicPr>
                   <pic:blipFill>
-                    <a:blip r:embed="rId8"/>
+                    <a:blip r:embed="rId9">
+                      <a:extLst>
+                        <a:ext uri="{28A0092B-C50C-407E-A947-70E740481C1C}">
+                          <a14:useLocalDpi xmlns:a14="http://schemas.microsoft.com/office/drawing/2010/main" val="0"/>
+                        </a:ext>
+                      </a:extLst>
+                    </a:blip>
                     <a:stretch>
                       <a:fillRect/>
                     </a:stretch>
@@ -315,7 +419,13 @@
                 </pic:pic>
               </a:graphicData>
             </a:graphic>
-          </wp:inline>
+            <wp14:sizeRelH relativeFrom="page">
+              <wp14:pctWidth>0</wp14:pctWidth>
+            </wp14:sizeRelH>
+            <wp14:sizeRelV relativeFrom="page">
+              <wp14:pctHeight>0</wp14:pctHeight>
+            </wp14:sizeRelV>
+          </wp:anchor>
         </w:drawing>
       </w:r>
     </w:p>
@@ -342,7 +452,7 @@
                     <pic:cNvPicPr/>
                   </pic:nvPicPr>
                   <pic:blipFill>
-                    <a:blip r:embed="rId9"/>
+                    <a:blip r:embed="rId10"/>
                     <a:stretch>
                       <a:fillRect/>
                     </a:stretch>
@@ -386,7 +496,7 @@
                     <pic:cNvPicPr/>
                   </pic:nvPicPr>
                   <pic:blipFill>
-                    <a:blip r:embed="rId10"/>
+                    <a:blip r:embed="rId11"/>
                     <a:stretch>
                       <a:fillRect/>
                     </a:stretch>
@@ -430,7 +540,7 @@
                     <pic:cNvPicPr/>
                   </pic:nvPicPr>
                   <pic:blipFill>
-                    <a:blip r:embed="rId11"/>
+                    <a:blip r:embed="rId12"/>
                     <a:stretch>
                       <a:fillRect/>
                     </a:stretch>
@@ -476,7 +586,7 @@
                     <pic:cNvPicPr/>
                   </pic:nvPicPr>
                   <pic:blipFill>
-                    <a:blip r:embed="rId12"/>
+                    <a:blip r:embed="rId13"/>
                     <a:stretch>
                       <a:fillRect/>
                     </a:stretch>
@@ -519,7 +629,7 @@
                     <pic:cNvPicPr/>
                   </pic:nvPicPr>
                   <pic:blipFill>
-                    <a:blip r:embed="rId13"/>
+                    <a:blip r:embed="rId14"/>
                     <a:stretch>
                       <a:fillRect/>
                     </a:stretch>
@@ -563,7 +673,7 @@
                     <pic:cNvPicPr/>
                   </pic:nvPicPr>
                   <pic:blipFill>
-                    <a:blip r:embed="rId14"/>
+                    <a:blip r:embed="rId15"/>
                     <a:stretch>
                       <a:fillRect/>
                     </a:stretch>
@@ -606,7 +716,7 @@
                     <pic:cNvPicPr/>
                   </pic:nvPicPr>
                   <pic:blipFill>
-                    <a:blip r:embed="rId15"/>
+                    <a:blip r:embed="rId16"/>
                     <a:stretch>
                       <a:fillRect/>
                     </a:stretch>
@@ -649,7 +759,7 @@
                     <pic:cNvPicPr/>
                   </pic:nvPicPr>
                   <pic:blipFill>
-                    <a:blip r:embed="rId16"/>
+                    <a:blip r:embed="rId17"/>
                     <a:stretch>
                       <a:fillRect/>
                     </a:stretch>
@@ -692,7 +802,7 @@
                     <pic:cNvPicPr/>
                   </pic:nvPicPr>
                   <pic:blipFill>
-                    <a:blip r:embed="rId17"/>
+                    <a:blip r:embed="rId18"/>
                     <a:stretch>
                       <a:fillRect/>
                     </a:stretch>
@@ -736,7 +846,7 @@
                     <pic:cNvPicPr/>
                   </pic:nvPicPr>
                   <pic:blipFill>
-                    <a:blip r:embed="rId18"/>
+                    <a:blip r:embed="rId19"/>
                     <a:stretch>
                       <a:fillRect/>
                     </a:stretch>
@@ -778,7 +888,7 @@
                     <pic:cNvPicPr/>
                   </pic:nvPicPr>
                   <pic:blipFill>
-                    <a:blip r:embed="rId19"/>
+                    <a:blip r:embed="rId20"/>
                     <a:stretch>
                       <a:fillRect/>
                     </a:stretch>

</xml_diff>